<commit_message>
add dict special form parsing
</commit_message>
<xml_diff>
--- a/209623420_322721887.docx
+++ b/209623420_322721887.docx
@@ -233,7 +233,15 @@
         <w:bidi w:val="0"/>
       </w:pPr>
       <w:r>
-        <w:t xml:space="preserve">(define map </w:t>
+        <w:t>(</w:t>
+      </w:r>
+      <w:proofErr w:type="gramStart"/>
+      <w:r>
+        <w:t>define</w:t>
+      </w:r>
+      <w:proofErr w:type="gramEnd"/>
+      <w:r>
+        <w:t xml:space="preserve"> map </w:t>
       </w:r>
     </w:p>
     <w:p>
@@ -242,7 +250,15 @@
         <w:ind w:firstLine="720"/>
       </w:pPr>
       <w:r>
-        <w:t>(lambda (f lst)</w:t>
+        <w:t xml:space="preserve">(lambda (f </w:t>
+      </w:r>
+      <w:proofErr w:type="spellStart"/>
+      <w:r>
+        <w:t>lst</w:t>
+      </w:r>
+      <w:proofErr w:type="spellEnd"/>
+      <w:r>
+        <w:t>)</w:t>
       </w:r>
     </w:p>
     <w:p>
@@ -251,7 +267,15 @@
         <w:ind w:left="720" w:firstLine="720"/>
       </w:pPr>
       <w:r>
-        <w:t>(if (eq? lst '())</w:t>
+        <w:t xml:space="preserve">(if (eq? </w:t>
+      </w:r>
+      <w:proofErr w:type="spellStart"/>
+      <w:r>
+        <w:t>lst</w:t>
+      </w:r>
+      <w:proofErr w:type="spellEnd"/>
+      <w:r>
+        <w:t xml:space="preserve"> '())</w:t>
       </w:r>
     </w:p>
     <w:p>
@@ -275,13 +299,42 @@
         <w:ind w:left="1440" w:firstLine="720"/>
       </w:pPr>
       <w:r>
-        <w:t>(cons (f (car lst))</w:t>
+        <w:t xml:space="preserve">(cons (f (car </w:t>
+      </w:r>
+      <w:proofErr w:type="spellStart"/>
+      <w:r>
+        <w:t>lst</w:t>
+      </w:r>
+      <w:proofErr w:type="spellEnd"/>
+      <w:proofErr w:type="gramStart"/>
+      <w:r>
+        <w:t>))</w:t>
       </w:r>
       <w:r>
         <w:t xml:space="preserve"> </w:t>
       </w:r>
       <w:r>
-        <w:t xml:space="preserve"> (map f (cdr lst))) </w:t>
+        <w:t xml:space="preserve"> (</w:t>
+      </w:r>
+      <w:proofErr w:type="gramEnd"/>
+      <w:r>
+        <w:t>map f (</w:t>
+      </w:r>
+      <w:proofErr w:type="spellStart"/>
+      <w:r>
+        <w:t>cdr</w:t>
+      </w:r>
+      <w:proofErr w:type="spellEnd"/>
+      <w:r>
+        <w:t xml:space="preserve"> </w:t>
+      </w:r>
+      <w:proofErr w:type="spellStart"/>
+      <w:r>
+        <w:t>lst</w:t>
+      </w:r>
+      <w:proofErr w:type="spellEnd"/>
+      <w:r>
+        <w:t xml:space="preserve">))) </w:t>
       </w:r>
     </w:p>
     <w:p>
@@ -376,7 +429,7 @@
         <mc:AlternateContent>
           <mc:Choice Requires="wps">
             <w:drawing>
-              <wp:anchor distT="0" distB="0" distL="114300" distR="114300" simplePos="0" relativeHeight="251661312" behindDoc="0" locked="0" layoutInCell="1" allowOverlap="1" wp14:anchorId="140CAF04" wp14:editId="337E595E">
+              <wp:anchor distT="0" distB="0" distL="114300" distR="114300" simplePos="0" relativeHeight="251661312" behindDoc="0" locked="0" layoutInCell="1" allowOverlap="1" wp14:anchorId="140CAF04" wp14:editId="781B6BF0">
                 <wp:simplePos x="0" y="0"/>
                 <wp:positionH relativeFrom="column">
                   <wp:posOffset>685800</wp:posOffset>
@@ -444,7 +497,7 @@
           </mc:Choice>
           <mc:Fallback>
             <w:pict>
-              <v:rect w14:anchorId="40A1C1E0" id="Rectangle 6" o:spid="_x0000_s1026" style="position:absolute;left:0;text-align:left;margin-left:54pt;margin-top:82.5pt;width:254.5pt;height:14.5pt;z-index:251661312;visibility:visible;mso-wrap-style:square;mso-width-percent:0;mso-height-percent:0;mso-wrap-distance-left:9pt;mso-wrap-distance-top:0;mso-wrap-distance-right:9pt;mso-wrap-distance-bottom:0;mso-position-horizontal:absolute;mso-position-horizontal-relative:text;mso-position-vertical:absolute;mso-position-vertical-relative:text;mso-width-percent:0;mso-height-percent:0;mso-width-relative:margin;mso-height-relative:margin;v-text-anchor:middle" o:gfxdata="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" filled="f" strokecolor="yellow" strokeweight="1pt"/>
+              <v:rect w14:anchorId="285EA916" id="Rectangle 6" o:spid="_x0000_s1026" style="position:absolute;margin-left:54pt;margin-top:82.5pt;width:254.5pt;height:14.5pt;z-index:251661312;visibility:visible;mso-wrap-style:square;mso-width-percent:0;mso-height-percent:0;mso-wrap-distance-left:9pt;mso-wrap-distance-top:0;mso-wrap-distance-right:9pt;mso-wrap-distance-bottom:0;mso-position-horizontal:absolute;mso-position-horizontal-relative:text;mso-position-vertical:absolute;mso-position-vertical-relative:text;mso-width-percent:0;mso-height-percent:0;mso-width-relative:margin;mso-height-relative:margin;v-text-anchor:middle" o:gfxdata="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" filled="f" strokecolor="yellow" strokeweight="1pt"/>
             </w:pict>
           </mc:Fallback>
         </mc:AlternateContent>
@@ -524,6 +577,9 @@
         </mc:AlternateContent>
       </w:r>
       <w:r>
+        <w:rPr>
+          <w:noProof/>
+        </w:rPr>
         <w:drawing>
           <wp:inline distT="0" distB="0" distL="0" distR="0" wp14:anchorId="39C9B40C" wp14:editId="79A55F31">
             <wp:extent cx="5274310" cy="3491230"/>
@@ -572,10 +628,147 @@
           <w:tab w:val="left" w:pos="1572"/>
         </w:tabs>
         <w:bidi w:val="0"/>
+      </w:pPr>
+      <w:r>
+        <w:t>Q2.2</w:t>
+      </w:r>
+    </w:p>
+    <w:p>
+      <w:pPr>
+        <w:tabs>
+          <w:tab w:val="left" w:pos="1572"/>
+        </w:tabs>
+        <w:bidi w:val="0"/>
         <w:rPr>
           <w:rtl/>
         </w:rPr>
       </w:pPr>
+      <w:r>
+        <w:rPr>
+          <w:noProof/>
+        </w:rPr>
+        <mc:AlternateContent>
+          <mc:Choice Requires="wps">
+            <w:drawing>
+              <wp:anchor distT="0" distB="0" distL="114300" distR="114300" simplePos="0" relativeHeight="251663360" behindDoc="0" locked="0" layoutInCell="1" allowOverlap="1" wp14:anchorId="51850761" wp14:editId="613B9509">
+                <wp:simplePos x="0" y="0"/>
+                <wp:positionH relativeFrom="column">
+                  <wp:posOffset>841310</wp:posOffset>
+                </wp:positionH>
+                <wp:positionV relativeFrom="paragraph">
+                  <wp:posOffset>1203766</wp:posOffset>
+                </wp:positionV>
+                <wp:extent cx="3657600" cy="184150"/>
+                <wp:effectExtent l="0" t="0" r="12700" b="19050"/>
+                <wp:wrapNone/>
+                <wp:docPr id="738814831" name="Rectangle 6"/>
+                <wp:cNvGraphicFramePr/>
+                <a:graphic xmlns:a="http://schemas.openxmlformats.org/drawingml/2006/main">
+                  <a:graphicData uri="http://schemas.microsoft.com/office/word/2010/wordprocessingShape">
+                    <wps:wsp>
+                      <wps:cNvSpPr/>
+                      <wps:spPr>
+                        <a:xfrm>
+                          <a:off x="0" y="0"/>
+                          <a:ext cx="3657600" cy="184150"/>
+                        </a:xfrm>
+                        <a:prstGeom prst="rect">
+                          <a:avLst/>
+                        </a:prstGeom>
+                        <a:noFill/>
+                        <a:ln>
+                          <a:solidFill>
+                            <a:srgbClr val="FFFF00"/>
+                          </a:solidFill>
+                        </a:ln>
+                      </wps:spPr>
+                      <wps:style>
+                        <a:lnRef idx="2">
+                          <a:schemeClr val="accent1">
+                            <a:shade val="15000"/>
+                          </a:schemeClr>
+                        </a:lnRef>
+                        <a:fillRef idx="1">
+                          <a:schemeClr val="accent1"/>
+                        </a:fillRef>
+                        <a:effectRef idx="0">
+                          <a:schemeClr val="accent1"/>
+                        </a:effectRef>
+                        <a:fontRef idx="minor">
+                          <a:schemeClr val="lt1"/>
+                        </a:fontRef>
+                      </wps:style>
+                      <wps:bodyPr rot="0" spcFirstLastPara="0" vertOverflow="overflow" horzOverflow="overflow" vert="horz" wrap="square" lIns="91440" tIns="45720" rIns="91440" bIns="45720" numCol="1" spcCol="0" rtlCol="1" fromWordArt="0" anchor="ctr" anchorCtr="0" forceAA="0" compatLnSpc="1">
+                        <a:prstTxWarp prst="textNoShape">
+                          <a:avLst/>
+                        </a:prstTxWarp>
+                        <a:noAutofit/>
+                      </wps:bodyPr>
+                    </wps:wsp>
+                  </a:graphicData>
+                </a:graphic>
+                <wp14:sizeRelH relativeFrom="margin">
+                  <wp14:pctWidth>0</wp14:pctWidth>
+                </wp14:sizeRelH>
+                <wp14:sizeRelV relativeFrom="margin">
+                  <wp14:pctHeight>0</wp14:pctHeight>
+                </wp14:sizeRelV>
+              </wp:anchor>
+            </w:drawing>
+          </mc:Choice>
+          <mc:Fallback>
+            <w:pict>
+              <v:rect w14:anchorId="0356633A" id="Rectangle 6" o:spid="_x0000_s1026" style="position:absolute;margin-left:66.25pt;margin-top:94.8pt;width:4in;height:14.5pt;z-index:251663360;visibility:visible;mso-wrap-style:square;mso-width-percent:0;mso-height-percent:0;mso-wrap-distance-left:9pt;mso-wrap-distance-top:0;mso-wrap-distance-right:9pt;mso-wrap-distance-bottom:0;mso-position-horizontal:absolute;mso-position-horizontal-relative:text;mso-position-vertical:absolute;mso-position-vertical-relative:text;mso-width-percent:0;mso-height-percent:0;mso-width-relative:margin;mso-height-relative:margin;v-text-anchor:middle" o:gfxdata="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" filled="f" strokecolor="yellow" strokeweight="1pt"/>
+            </w:pict>
+          </mc:Fallback>
+        </mc:AlternateContent>
+      </w:r>
+      <w:r>
+        <w:rPr>
+          <w:noProof/>
+        </w:rPr>
+        <w:drawing>
+          <wp:inline distT="0" distB="0" distL="0" distR="0" wp14:anchorId="72968D88" wp14:editId="216EA31A">
+            <wp:extent cx="5274310" cy="3477260"/>
+            <wp:effectExtent l="0" t="0" r="0" b="2540"/>
+            <wp:docPr id="1305030774" name="Picture 3"/>
+            <wp:cNvGraphicFramePr>
+              <a:graphicFrameLocks xmlns:a="http://schemas.openxmlformats.org/drawingml/2006/main" noChangeAspect="1"/>
+            </wp:cNvGraphicFramePr>
+            <a:graphic xmlns:a="http://schemas.openxmlformats.org/drawingml/2006/main">
+              <a:graphicData uri="http://schemas.openxmlformats.org/drawingml/2006/picture">
+                <pic:pic xmlns:pic="http://schemas.openxmlformats.org/drawingml/2006/picture">
+                  <pic:nvPicPr>
+                    <pic:cNvPr id="1305030774" name="Picture 1305030774"/>
+                    <pic:cNvPicPr/>
+                  </pic:nvPicPr>
+                  <pic:blipFill>
+                    <a:blip r:embed="rId5">
+                      <a:extLst>
+                        <a:ext uri="{28A0092B-C50C-407E-A947-70E740481C1C}">
+                          <a14:useLocalDpi xmlns:a14="http://schemas.microsoft.com/office/drawing/2010/main" val="0"/>
+                        </a:ext>
+                      </a:extLst>
+                    </a:blip>
+                    <a:stretch>
+                      <a:fillRect/>
+                    </a:stretch>
+                  </pic:blipFill>
+                  <pic:spPr>
+                    <a:xfrm>
+                      <a:off x="0" y="0"/>
+                      <a:ext cx="5274310" cy="3477260"/>
+                    </a:xfrm>
+                    <a:prstGeom prst="rect">
+                      <a:avLst/>
+                    </a:prstGeom>
+                  </pic:spPr>
+                </pic:pic>
+              </a:graphicData>
+            </a:graphic>
+          </wp:inline>
+        </w:drawing>
+      </w:r>
       <w:r>
         <w:tab/>
       </w:r>
@@ -1199,6 +1392,7 @@
   <w:style w:type="character" w:default="1" w:styleId="DefaultParagraphFont">
     <w:name w:val="Default Paragraph Font"/>
     <w:uiPriority w:val="1"/>
+    <w:semiHidden/>
     <w:unhideWhenUsed/>
   </w:style>
   <w:style w:type="table" w:default="1" w:styleId="TableNormal">

</xml_diff>

<commit_message>
Finished 2.4, Started implementing 2.5
</commit_message>
<xml_diff>
--- a/209623420_322721887.docx
+++ b/209623420_322721887.docx
@@ -233,15 +233,7 @@
         <w:bidi w:val="0"/>
       </w:pPr>
       <w:r>
-        <w:t>(</w:t>
-      </w:r>
-      <w:proofErr w:type="gramStart"/>
-      <w:r>
-        <w:t>define</w:t>
-      </w:r>
-      <w:proofErr w:type="gramEnd"/>
-      <w:r>
-        <w:t xml:space="preserve"> map </w:t>
+        <w:t xml:space="preserve">(define map </w:t>
       </w:r>
     </w:p>
     <w:p>
@@ -250,15 +242,7 @@
         <w:ind w:firstLine="720"/>
       </w:pPr>
       <w:r>
-        <w:t xml:space="preserve">(lambda (f </w:t>
-      </w:r>
-      <w:proofErr w:type="spellStart"/>
-      <w:r>
-        <w:t>lst</w:t>
-      </w:r>
-      <w:proofErr w:type="spellEnd"/>
-      <w:r>
-        <w:t>)</w:t>
+        <w:t>(lambda (f lst)</w:t>
       </w:r>
     </w:p>
     <w:p>
@@ -267,15 +251,7 @@
         <w:ind w:left="720" w:firstLine="720"/>
       </w:pPr>
       <w:r>
-        <w:t xml:space="preserve">(if (eq? </w:t>
-      </w:r>
-      <w:proofErr w:type="spellStart"/>
-      <w:r>
-        <w:t>lst</w:t>
-      </w:r>
-      <w:proofErr w:type="spellEnd"/>
-      <w:r>
-        <w:t xml:space="preserve"> '())</w:t>
+        <w:t>(if (eq? lst '())</w:t>
       </w:r>
     </w:p>
     <w:p>
@@ -299,42 +275,13 @@
         <w:ind w:left="1440" w:firstLine="720"/>
       </w:pPr>
       <w:r>
-        <w:t xml:space="preserve">(cons (f (car </w:t>
-      </w:r>
-      <w:proofErr w:type="spellStart"/>
-      <w:r>
-        <w:t>lst</w:t>
-      </w:r>
-      <w:proofErr w:type="spellEnd"/>
-      <w:proofErr w:type="gramStart"/>
-      <w:r>
-        <w:t>))</w:t>
+        <w:t>(cons (f (car lst))</w:t>
       </w:r>
       <w:r>
         <w:t xml:space="preserve"> </w:t>
       </w:r>
       <w:r>
-        <w:t xml:space="preserve"> (</w:t>
-      </w:r>
-      <w:proofErr w:type="gramEnd"/>
-      <w:r>
-        <w:t>map f (</w:t>
-      </w:r>
-      <w:proofErr w:type="spellStart"/>
-      <w:r>
-        <w:t>cdr</w:t>
-      </w:r>
-      <w:proofErr w:type="spellEnd"/>
-      <w:r>
-        <w:t xml:space="preserve"> </w:t>
-      </w:r>
-      <w:proofErr w:type="spellStart"/>
-      <w:r>
-        <w:t>lst</w:t>
-      </w:r>
-      <w:proofErr w:type="spellEnd"/>
-      <w:r>
-        <w:t xml:space="preserve">))) </w:t>
+        <w:t xml:space="preserve"> (map f (cdr lst))) </w:t>
       </w:r>
     </w:p>
     <w:p>
@@ -505,7 +452,7 @@
           </mc:Choice>
           <mc:Fallback>
             <w:pict>
-              <v:rect w14:anchorId="285EA916" id="Rectangle 6" o:spid="_x0000_s1026" style="position:absolute;margin-left:54pt;margin-top:82.5pt;width:254.5pt;height:14.5pt;z-index:251661312;visibility:visible;mso-wrap-style:square;mso-width-percent:0;mso-height-percent:0;mso-wrap-distance-left:9pt;mso-wrap-distance-top:0;mso-wrap-distance-right:9pt;mso-wrap-distance-bottom:0;mso-position-horizontal:absolute;mso-position-horizontal-relative:text;mso-position-vertical:absolute;mso-position-vertical-relative:text;mso-width-percent:0;mso-height-percent:0;mso-width-relative:margin;mso-height-relative:margin;v-text-anchor:middle" o:gfxdata="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" filled="f" strokecolor="yellow" strokeweight="1pt"/>
+              <v:rect w14:anchorId="285EA916" id="Rectangle 6" o:spid="_x0000_s1026" style="position:absolute;margin-left:54pt;margin-top:82.5pt;width:254.5pt;height:14.5pt;z-index:251661312;visibility:visible;mso-wrap-style:square;mso-width-percent:0;mso-height-percent:0;mso-wrap-distance-left:9pt;mso-wrap-distance-top:0;mso-wrap-distance-right:9pt;mso-wrap-distance-bottom:0;mso-position-horizontal:absolute;mso-position-horizontal-relative:text;mso-position-vertical:absolute;mso-position-vertical-relative:text;mso-width-percent:0;mso-height-percent:0;mso-width-relative:margin;mso-height-relative:margin;v-text-anchor:middle" o:gfxdata="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" filled="f" strokecolor="yellow" strokeweight="1pt"/>
             </w:pict>
           </mc:Fallback>
         </mc:AlternateContent>
@@ -604,7 +551,7 @@
                     <pic:cNvPicPr/>
                   </pic:nvPicPr>
                   <pic:blipFill>
-                    <a:blip r:embed="rId4"/>
+                    <a:blip r:embed="rId5"/>
                     <a:stretch>
                       <a:fillRect/>
                     </a:stretch>
@@ -746,7 +693,7 @@
           </mc:Choice>
           <mc:Fallback>
             <w:pict>
-              <v:rect w14:anchorId="0356633A" id="Rectangle 6" o:spid="_x0000_s1026" style="position:absolute;margin-left:66.25pt;margin-top:94.8pt;width:4in;height:14.5pt;z-index:251663360;visibility:visible;mso-wrap-style:square;mso-width-percent:0;mso-height-percent:0;mso-wrap-distance-left:9pt;mso-wrap-distance-top:0;mso-wrap-distance-right:9pt;mso-wrap-distance-bottom:0;mso-position-horizontal:absolute;mso-position-horizontal-relative:text;mso-position-vertical:absolute;mso-position-vertical-relative:text;mso-width-percent:0;mso-height-percent:0;mso-width-relative:margin;mso-height-relative:margin;v-text-anchor:middle" o:gfxdata="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" filled="f" strokecolor="yellow" strokeweight="1pt"/>
+              <v:rect w14:anchorId="0356633A" id="Rectangle 6" o:spid="_x0000_s1026" style="position:absolute;margin-left:66.25pt;margin-top:94.8pt;width:4in;height:14.5pt;z-index:251663360;visibility:visible;mso-wrap-style:square;mso-width-percent:0;mso-height-percent:0;mso-wrap-distance-left:9pt;mso-wrap-distance-top:0;mso-wrap-distance-right:9pt;mso-wrap-distance-bottom:0;mso-position-horizontal:absolute;mso-position-horizontal-relative:text;mso-position-vertical:absolute;mso-position-vertical-relative:text;mso-width-percent:0;mso-height-percent:0;mso-width-relative:margin;mso-height-relative:margin;v-text-anchor:middle" o:gfxdata="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" filled="f" strokecolor="yellow" strokeweight="1pt"/>
             </w:pict>
           </mc:Fallback>
         </mc:AlternateContent>
@@ -771,7 +718,7 @@
                     <pic:cNvPicPr/>
                   </pic:nvPicPr>
                   <pic:blipFill>
-                    <a:blip r:embed="rId5">
+                    <a:blip r:embed="rId6">
                       <a:extLst>
                         <a:ext uri="{28A0092B-C50C-407E-A947-70E740481C1C}">
                           <a14:useLocalDpi xmlns:a14="http://schemas.microsoft.com/office/drawing/2010/main" val="0"/>
@@ -808,21 +755,586 @@
     </w:p>
     <w:p>
       <w:pPr>
+        <w:jc w:val="right"/>
+        <w:rPr>
+          <w:u w:val="single"/>
+        </w:rPr>
+      </w:pPr>
+      <w:r>
+        <w:rPr>
+          <w:b/>
+          <w:bCs/>
+          <w:u w:val="single"/>
+        </w:rPr>
+        <w:lastRenderedPageBreak/>
+        <w:t>Q2.4</w:t>
+      </w:r>
+    </w:p>
+    <w:p>
+      <w:pPr>
+        <w:pStyle w:val="ListParagraph"/>
+        <w:numPr>
+          <w:ilvl w:val="0"/>
+          <w:numId w:val="2"/>
+        </w:numPr>
         <w:tabs>
           <w:tab w:val="left" w:pos="1572"/>
         </w:tabs>
         <w:bidi w:val="0"/>
-        <w:rPr>
-          <w:u w:val="single"/>
-        </w:rPr>
-      </w:pPr>
-      <w:r>
-        <w:rPr>
-          <w:u w:val="single"/>
-        </w:rPr>
-        <w:lastRenderedPageBreak/>
-        <w:t>Q4.1</w:t>
-      </w:r>
+      </w:pPr>
+      <w:r>
+        <w:t xml:space="preserve">2.1 </w:t>
+      </w:r>
+    </w:p>
+    <w:p>
+      <w:pPr>
+        <w:pStyle w:val="ListParagraph"/>
+        <w:bidi w:val="0"/>
+      </w:pPr>
+      <w:r>
+        <w:rPr>
+          <w:b/>
+          <w:bCs/>
+        </w:rPr>
+        <w:t>No change needed</w:t>
+      </w:r>
+      <w:r>
+        <w:t>. These use primitives or quoted literals, so evaluation happens before application.</w:t>
+      </w:r>
+    </w:p>
+    <w:p>
+      <w:pPr>
+        <w:pStyle w:val="ListParagraph"/>
+        <w:bidi w:val="0"/>
+      </w:pPr>
+      <w:r>
+        <w:t>2.2</w:t>
+      </w:r>
+    </w:p>
+    <w:p>
+      <w:pPr>
+        <w:pStyle w:val="ListParagraph"/>
+        <w:bidi w:val="0"/>
+      </w:pPr>
+      <w:r>
+        <w:rPr>
+          <w:b/>
+          <w:bCs/>
+        </w:rPr>
+        <w:t>Needs adjustments</w:t>
+      </w:r>
+      <w:r>
+        <w:t xml:space="preserve">. dict is a special form — its operands aren’t pre-evaluated, so the interpreter must handle </w:t>
+      </w:r>
+      <w:r>
+        <w:t>delayed</w:t>
+      </w:r>
+      <w:r>
+        <w:t xml:space="preserve"> evaluation</w:t>
+      </w:r>
+      <w:r>
+        <w:t xml:space="preserve"> which requires modification</w:t>
+      </w:r>
+      <w:r>
+        <w:t>.</w:t>
+      </w:r>
+    </w:p>
+    <w:p>
+      <w:pPr>
+        <w:pStyle w:val="ListParagraph"/>
+        <w:bidi w:val="0"/>
+      </w:pPr>
+      <w:r>
+        <w:t>2.3</w:t>
+      </w:r>
+    </w:p>
+    <w:p>
+      <w:pPr>
+        <w:pStyle w:val="ListParagraph"/>
+        <w:bidi w:val="0"/>
+      </w:pPr>
+      <w:r>
+        <w:t xml:space="preserve">In a similar way to implementation 2.1, </w:t>
+      </w:r>
+      <w:r>
+        <w:rPr>
+          <w:b/>
+          <w:bCs/>
+        </w:rPr>
+        <w:t>n</w:t>
+      </w:r>
+      <w:r>
+        <w:rPr>
+          <w:b/>
+          <w:bCs/>
+        </w:rPr>
+        <w:t>o change needed</w:t>
+      </w:r>
+      <w:r>
+        <w:t>. These use primitives or quoted literals, so evaluation happens before application.</w:t>
+      </w:r>
+      <w:r>
+        <w:t xml:space="preserve"> </w:t>
+      </w:r>
+    </w:p>
+    <w:p>
+      <w:pPr>
+        <w:pStyle w:val="ListParagraph"/>
+        <w:bidi w:val="0"/>
+      </w:pPr>
+    </w:p>
+    <w:p>
+      <w:pPr>
+        <w:pStyle w:val="ListParagraph"/>
+        <w:numPr>
+          <w:ilvl w:val="0"/>
+          <w:numId w:val="2"/>
+        </w:numPr>
+        <w:bidi w:val="0"/>
+      </w:pPr>
+      <w:r>
+        <w:t>2.1</w:t>
+      </w:r>
+    </w:p>
+    <w:p>
+      <w:pPr>
+        <w:pStyle w:val="ListParagraph"/>
+        <w:bidi w:val="0"/>
+      </w:pPr>
+      <w:r>
+        <w:rPr>
+          <w:b/>
+          <w:bCs/>
+        </w:rPr>
+        <w:t>No change needed</w:t>
+      </w:r>
+      <w:r>
+        <w:t>. Primitives don’t depend on the environment.</w:t>
+      </w:r>
+    </w:p>
+    <w:p>
+      <w:pPr>
+        <w:pStyle w:val="ListParagraph"/>
+        <w:bidi w:val="0"/>
+      </w:pPr>
+      <w:r>
+        <w:t>2.2</w:t>
+      </w:r>
+    </w:p>
+    <w:p>
+      <w:pPr>
+        <w:pStyle w:val="ListParagraph"/>
+        <w:bidi w:val="0"/>
+      </w:pPr>
+      <w:r>
+        <w:rPr>
+          <w:b/>
+          <w:bCs/>
+        </w:rPr>
+        <w:t>No change needed</w:t>
+      </w:r>
+      <w:r>
+        <w:rPr>
+          <w:b/>
+          <w:bCs/>
+        </w:rPr>
+        <w:t>,</w:t>
+      </w:r>
+      <w:r>
+        <w:t xml:space="preserve"> although </w:t>
+      </w:r>
+      <w:r>
+        <w:t>ValueToLitExp becomes unnecessary — values are handled directly via environments.</w:t>
+      </w:r>
+    </w:p>
+    <w:p>
+      <w:pPr>
+        <w:pStyle w:val="ListParagraph"/>
+        <w:bidi w:val="0"/>
+      </w:pPr>
+      <w:r>
+        <w:t>2.3</w:t>
+      </w:r>
+    </w:p>
+    <w:p>
+      <w:pPr>
+        <w:pStyle w:val="ListParagraph"/>
+        <w:bidi w:val="0"/>
+      </w:pPr>
+      <w:r>
+        <w:rPr>
+          <w:b/>
+          <w:bCs/>
+        </w:rPr>
+        <w:t>N</w:t>
+      </w:r>
+      <w:r>
+        <w:rPr>
+          <w:b/>
+          <w:bCs/>
+        </w:rPr>
+        <w:t>eed</w:t>
+      </w:r>
+      <w:r>
+        <w:rPr>
+          <w:b/>
+          <w:bCs/>
+        </w:rPr>
+        <w:t>s</w:t>
+      </w:r>
+      <w:r>
+        <w:t xml:space="preserve"> </w:t>
+      </w:r>
+      <w:r>
+        <w:t>'</w:t>
+      </w:r>
+      <w:r>
+        <w:t>letrec</w:t>
+      </w:r>
+      <w:r>
+        <w:t>'</w:t>
+      </w:r>
+      <w:r>
+        <w:t xml:space="preserve"> for recursion</w:t>
+      </w:r>
+      <w:r>
+        <w:t xml:space="preserve"> as studied in class</w:t>
+      </w:r>
+      <w:r>
+        <w:t>.</w:t>
+      </w:r>
+    </w:p>
+    <w:p>
+      <w:pPr>
+        <w:pStyle w:val="ListParagraph"/>
+        <w:bidi w:val="0"/>
+      </w:pPr>
+    </w:p>
+    <w:p>
+      <w:pPr>
+        <w:pStyle w:val="ListParagraph"/>
+        <w:bidi w:val="0"/>
+      </w:pPr>
+    </w:p>
+    <w:p>
+      <w:pPr>
+        <w:pStyle w:val="ListParagraph"/>
+        <w:numPr>
+          <w:ilvl w:val="0"/>
+          <w:numId w:val="2"/>
+        </w:numPr>
+        <w:bidi w:val="0"/>
+        <w:spacing w:before="100" w:beforeAutospacing="1" w:after="100" w:afterAutospacing="1" w:line="240" w:lineRule="auto"/>
+      </w:pPr>
+      <w:r>
+        <w:t>In 2.1 and 2.3, (dict (a 1) (b 2)) is invalid because the parser reads (a 1) as a function call, not a pair. To avoid this, we must quote the input: (dict '((a . 1) (b . 2))), so it's parsed as a LitExp. This form works the same in applicative and normal order since the values aren’t evaluated.</w:t>
+      </w:r>
+    </w:p>
+    <w:p>
+      <w:pPr>
+        <w:pStyle w:val="ListParagraph"/>
+        <w:bidi w:val="0"/>
+        <w:spacing w:before="100" w:beforeAutospacing="1" w:after="100" w:afterAutospacing="1" w:line="240" w:lineRule="auto"/>
+      </w:pPr>
+      <w:r>
+        <w:t>In 2.2, dict is a special form with custom parsing. It treats (a 1) as a pair, not an application, and builds a DictExp node. This allows evaluation of the keys and values at runtime, supporting full expressions and different evaluation orders.</w:t>
+      </w:r>
+    </w:p>
+    <w:p>
+      <w:pPr>
+        <w:pStyle w:val="ListParagraph"/>
+        <w:bidi w:val="0"/>
+        <w:spacing w:before="100" w:beforeAutospacing="1" w:after="100" w:afterAutospacing="1" w:line="240" w:lineRule="auto"/>
+      </w:pPr>
+    </w:p>
+    <w:p>
+      <w:pPr>
+        <w:pStyle w:val="ListParagraph"/>
+        <w:numPr>
+          <w:ilvl w:val="0"/>
+          <w:numId w:val="2"/>
+        </w:numPr>
+        <w:bidi w:val="0"/>
+        <w:spacing w:before="100" w:beforeAutospacing="1" w:after="100" w:afterAutospacing="1" w:line="240" w:lineRule="auto"/>
+      </w:pPr>
+      <w:r>
+        <w:t>Yes in 2.2, values in the dict can be any valid L3 expression (</w:t>
+      </w:r>
+      <w:r>
+        <w:t>like:</w:t>
+      </w:r>
+      <w:r>
+        <w:t xml:space="preserve"> if</w:t>
+      </w:r>
+      <w:r>
+        <w:t>s</w:t>
+      </w:r>
+      <w:r>
+        <w:t>, lambda</w:t>
+      </w:r>
+      <w:r>
+        <w:t>s and</w:t>
+      </w:r>
+      <w:r>
+        <w:t xml:space="preserve"> nested dict), because the parser creates AST nodes for them, and they are evaluated at runtime.</w:t>
+      </w:r>
+    </w:p>
+    <w:p>
+      <w:pPr>
+        <w:pStyle w:val="ListParagraph"/>
+        <w:bidi w:val="0"/>
+        <w:spacing w:before="100" w:beforeAutospacing="1" w:after="100" w:afterAutospacing="1" w:line="240" w:lineRule="auto"/>
+      </w:pPr>
+      <w:r>
+        <w:t>In 2.1 and 2.3, values are part of a quoted S-expression, so expressions like</w:t>
+      </w:r>
+      <w:r>
+        <w:t>:</w:t>
+      </w:r>
+      <w:r>
+        <w:t xml:space="preserve"> (if #t 1 2) are treated as data, not code they’re not parsed or evaluated as expressions.</w:t>
+      </w:r>
+    </w:p>
+    <w:p>
+      <w:pPr>
+        <w:pStyle w:val="ListParagraph"/>
+        <w:bidi w:val="0"/>
+        <w:spacing w:before="100" w:beforeAutospacing="1" w:after="100" w:afterAutospacing="1" w:line="240" w:lineRule="auto"/>
+      </w:pPr>
+    </w:p>
+    <w:p>
+      <w:pPr>
+        <w:pStyle w:val="ListParagraph"/>
+        <w:bidi w:val="0"/>
+        <w:spacing w:before="100" w:beforeAutospacing="1" w:after="100" w:afterAutospacing="1" w:line="240" w:lineRule="auto"/>
+      </w:pPr>
+      <w:r>
+        <w:t>As a result, some L32 programs using expression values in dicts (like conditionals or lambdas) cannot be correctly transformed into L3 using the method in 2.5, because the transformed version wraps them in a quote, losing their semantics.</w:t>
+      </w:r>
+    </w:p>
+    <w:p>
+      <w:pPr>
+        <w:pStyle w:val="ListParagraph"/>
+        <w:bidi w:val="0"/>
+        <w:spacing w:before="100" w:beforeAutospacing="1" w:after="100" w:afterAutospacing="1" w:line="240" w:lineRule="auto"/>
+      </w:pPr>
+    </w:p>
+    <w:p>
+      <w:pPr>
+        <w:pStyle w:val="ListParagraph"/>
+        <w:numPr>
+          <w:ilvl w:val="0"/>
+          <w:numId w:val="2"/>
+        </w:numPr>
+        <w:bidi w:val="0"/>
+        <w:spacing w:line="240" w:lineRule="auto"/>
+      </w:pPr>
+      <w:r>
+        <w:t xml:space="preserve">We would prefer </w:t>
+      </w:r>
+      <w:r>
+        <w:t>the special form implementation(2.2)</w:t>
+      </w:r>
+      <w:r>
+        <w:t xml:space="preserve">. It has </w:t>
+      </w:r>
+      <w:r>
+        <w:t xml:space="preserve">a </w:t>
+      </w:r>
+      <w:r>
+        <w:t>few advantages:</w:t>
+      </w:r>
+    </w:p>
+    <w:p>
+      <w:pPr>
+        <w:pStyle w:val="ListParagraph"/>
+        <w:numPr>
+          <w:ilvl w:val="0"/>
+          <w:numId w:val="5"/>
+        </w:numPr>
+        <w:bidi w:val="0"/>
+        <w:spacing w:line="240" w:lineRule="auto"/>
+      </w:pPr>
+      <w:r>
+        <w:rPr>
+          <w:b/>
+          <w:bCs/>
+        </w:rPr>
+        <w:t>s</w:t>
+      </w:r>
+      <w:r>
+        <w:rPr>
+          <w:b/>
+          <w:bCs/>
+        </w:rPr>
+        <w:t>upports full expressions</w:t>
+      </w:r>
+      <w:r>
+        <w:t xml:space="preserve"> as values (</w:t>
+      </w:r>
+      <w:r>
+        <w:t xml:space="preserve">like: </w:t>
+      </w:r>
+      <w:r>
+        <w:t>if, lambda</w:t>
+      </w:r>
+      <w:r>
+        <w:t>…</w:t>
+      </w:r>
+      <w:r>
+        <w:t>)</w:t>
+      </w:r>
+    </w:p>
+    <w:p>
+      <w:pPr>
+        <w:pStyle w:val="ListParagraph"/>
+        <w:numPr>
+          <w:ilvl w:val="0"/>
+          <w:numId w:val="5"/>
+        </w:numPr>
+        <w:bidi w:val="0"/>
+        <w:spacing w:line="240" w:lineRule="auto"/>
+      </w:pPr>
+      <w:r>
+        <w:rPr>
+          <w:b/>
+          <w:bCs/>
+        </w:rPr>
+        <w:t>Cleaner syntax</w:t>
+      </w:r>
+      <w:r>
+        <w:t xml:space="preserve"> </w:t>
+      </w:r>
+      <w:r>
+        <w:t xml:space="preserve">for there is </w:t>
+      </w:r>
+      <w:r>
+        <w:t>no need for quotes</w:t>
+      </w:r>
+      <w:r>
+        <w:t>.</w:t>
+      </w:r>
+    </w:p>
+    <w:p>
+      <w:pPr>
+        <w:pStyle w:val="ListParagraph"/>
+        <w:numPr>
+          <w:ilvl w:val="0"/>
+          <w:numId w:val="5"/>
+        </w:numPr>
+        <w:bidi w:val="0"/>
+        <w:spacing w:line="240" w:lineRule="auto"/>
+      </w:pPr>
+      <w:r>
+        <w:rPr>
+          <w:b/>
+          <w:bCs/>
+        </w:rPr>
+        <w:t>Flexibility</w:t>
+      </w:r>
+      <w:r>
+        <w:t>.</w:t>
+      </w:r>
+      <w:r>
+        <w:t xml:space="preserve"> </w:t>
+      </w:r>
+      <w:r>
+        <w:t>C</w:t>
+      </w:r>
+      <w:r>
+        <w:t>an handle both applicative and normal order with proper evaluation logic</w:t>
+      </w:r>
+      <w:r>
+        <w:t>.</w:t>
+      </w:r>
+    </w:p>
+    <w:p>
+      <w:pPr>
+        <w:bidi w:val="0"/>
+        <w:ind w:firstLine="720"/>
+      </w:pPr>
+      <w:r>
+        <w:t>On the other hand -</w:t>
+      </w:r>
+      <w:r>
+        <w:t xml:space="preserve"> Disadvantages:</w:t>
+      </w:r>
+    </w:p>
+    <w:p>
+      <w:pPr>
+        <w:pStyle w:val="ListParagraph"/>
+        <w:numPr>
+          <w:ilvl w:val="0"/>
+          <w:numId w:val="5"/>
+        </w:numPr>
+        <w:bidi w:val="0"/>
+      </w:pPr>
+      <w:r>
+        <w:rPr>
+          <w:b/>
+          <w:bCs/>
+        </w:rPr>
+        <w:t>Requires parser changes</w:t>
+      </w:r>
+      <w:r>
+        <w:t xml:space="preserve"> </w:t>
+      </w:r>
+      <w:r>
+        <w:t xml:space="preserve">- </w:t>
+      </w:r>
+      <w:r>
+        <w:t xml:space="preserve">need to define and handle a new </w:t>
+      </w:r>
+      <w:r>
+        <w:t>special form.</w:t>
+      </w:r>
+    </w:p>
+    <w:p>
+      <w:pPr>
+        <w:pStyle w:val="ListParagraph"/>
+        <w:numPr>
+          <w:ilvl w:val="0"/>
+          <w:numId w:val="5"/>
+        </w:numPr>
+        <w:bidi w:val="0"/>
+      </w:pPr>
+      <w:r>
+        <w:rPr>
+          <w:b/>
+          <w:bCs/>
+        </w:rPr>
+        <w:t>S</w:t>
+      </w:r>
+      <w:r>
+        <w:rPr>
+          <w:b/>
+          <w:bCs/>
+        </w:rPr>
+        <w:t>ensitive to evaluation order</w:t>
+      </w:r>
+      <w:r>
+        <w:t xml:space="preserve"> </w:t>
+      </w:r>
+      <w:r>
+        <w:t>-</w:t>
+      </w:r>
+      <w:r>
+        <w:t xml:space="preserve"> implementation must account for </w:t>
+      </w:r>
+      <w:r>
+        <w:t>delayed</w:t>
+      </w:r>
+      <w:r>
+        <w:t xml:space="preserve"> evaluation in normal order</w:t>
+      </w:r>
+      <w:r>
+        <w:t>.</w:t>
+      </w:r>
+    </w:p>
+    <w:p>
+      <w:pPr>
+        <w:bidi w:val="0"/>
+      </w:pPr>
     </w:p>
     <w:p>
       <w:pPr>
@@ -830,11 +1342,39 @@
           <w:tab w:val="left" w:pos="1572"/>
         </w:tabs>
         <w:bidi w:val="0"/>
+      </w:pPr>
+    </w:p>
+    <w:p>
+      <w:pPr>
+        <w:tabs>
+          <w:tab w:val="left" w:pos="1572"/>
+        </w:tabs>
+        <w:bidi w:val="0"/>
         <w:rPr>
           <w:u w:val="single"/>
         </w:rPr>
       </w:pPr>
       <w:r>
+        <w:rPr>
+          <w:u w:val="single"/>
+        </w:rPr>
+        <w:t>Q4.1</w:t>
+      </w:r>
+    </w:p>
+    <w:p>
+      <w:pPr>
+        <w:tabs>
+          <w:tab w:val="left" w:pos="1572"/>
+        </w:tabs>
+        <w:bidi w:val="0"/>
+        <w:rPr>
+          <w:u w:val="single"/>
+        </w:rPr>
+      </w:pPr>
+      <w:r>
+        <w:rPr>
+          <w:noProof/>
+        </w:rPr>
         <w:drawing>
           <wp:inline distT="0" distB="0" distL="0" distR="0" wp14:anchorId="225ABE2E" wp14:editId="61A9BFDD">
             <wp:extent cx="5274310" cy="3174365"/>
@@ -851,7 +1391,7 @@
                     <pic:cNvPicPr/>
                   </pic:nvPicPr>
                   <pic:blipFill>
-                    <a:blip r:embed="rId6"/>
+                    <a:blip r:embed="rId7"/>
                     <a:stretch>
                       <a:fillRect/>
                     </a:stretch>
@@ -954,7 +1494,7 @@
                     <pic:cNvPicPr/>
                   </pic:nvPicPr>
                   <pic:blipFill>
-                    <a:blip r:embed="rId7"/>
+                    <a:blip r:embed="rId8"/>
                     <a:stretch>
                       <a:fillRect/>
                     </a:stretch>
@@ -988,6 +1528,617 @@
     </w:sectPr>
   </w:body>
 </w:document>
+</file>
+
+<file path=word/numbering.xml><?xml version="1.0" encoding="utf-8"?>
+<w:numbering xmlns:wpc="http://schemas.microsoft.com/office/word/2010/wordprocessingCanvas" xmlns:cx="http://schemas.microsoft.com/office/drawing/2014/chartex" xmlns:cx1="http://schemas.microsoft.com/office/drawing/2015/9/8/chartex" xmlns:cx2="http://schemas.microsoft.com/office/drawing/2015/10/21/chartex" xmlns:cx3="http://schemas.microsoft.com/office/drawing/2016/5/9/chartex" xmlns:cx4="http://schemas.microsoft.com/office/drawing/2016/5/10/chartex" xmlns:cx5="http://schemas.microsoft.com/office/drawing/2016/5/11/chartex" xmlns:cx6="http://schemas.microsoft.com/office/drawing/2016/5/12/chartex" xmlns:cx7="http://schemas.microsoft.com/office/drawing/2016/5/13/chartex" xmlns:cx8="http://schemas.microsoft.com/office/drawing/2016/5/14/chartex" xmlns:mc="http://schemas.openxmlformats.org/markup-compatibility/2006" xmlns:aink="http://schemas.microsoft.com/office/drawing/2016/ink" xmlns:am3d="http://schemas.microsoft.com/office/drawing/2017/model3d" xmlns:o="urn:schemas-microsoft-com:office:office" xmlns:oel="http://schemas.microsoft.com/office/2019/extlst" xmlns:r="http://schemas.openxmlformats.org/officeDocument/2006/relationships" xmlns:m="http://schemas.openxmlformats.org/officeDocument/2006/math" xmlns:v="urn:schemas-microsoft-com:vml" xmlns:wp14="http://schemas.microsoft.com/office/word/2010/wordprocessingDrawing" xmlns:wp="http://schemas.openxmlformats.org/drawingml/2006/wordprocessingDrawing" xmlns:w10="urn:schemas-microsoft-com:office:word" xmlns:w="http://schemas.openxmlformats.org/wordprocessingml/2006/main" xmlns:w14="http://schemas.microsoft.com/office/word/2010/wordml" xmlns:w15="http://schemas.microsoft.com/office/word/2012/wordml" xmlns:w16cex="http://schemas.microsoft.com/office/word/2018/wordml/cex" xmlns:w16cid="http://schemas.microsoft.com/office/word/2016/wordml/cid" xmlns:w16="http://schemas.microsoft.com/office/word/2018/wordml" xmlns:w16du="http://schemas.microsoft.com/office/word/2023/wordml/word16du" xmlns:w16sdtdh="http://schemas.microsoft.com/office/word/2020/wordml/sdtdatahash" xmlns:w16sdtfl="http://schemas.microsoft.com/office/word/2024/wordml/sdtformatlock" xmlns:w16se="http://schemas.microsoft.com/office/word/2015/wordml/symex" xmlns:wpg="http://schemas.microsoft.com/office/word/2010/wordprocessingGroup" xmlns:wpi="http://schemas.microsoft.com/office/word/2010/wordprocessingInk" xmlns:wne="http://schemas.microsoft.com/office/word/2006/wordml" xmlns:wps="http://schemas.microsoft.com/office/word/2010/wordprocessingShape" mc:Ignorable="w14 w15 w16se w16cid w16 w16cex w16sdtdh w16sdtfl w16du wp14">
+  <w:abstractNum w:abstractNumId="0" w15:restartNumberingAfterBreak="0">
+    <w:nsid w:val="01C04A0A"/>
+    <w:multiLevelType w:val="multilevel"/>
+    <w:tmpl w:val="4D309E98"/>
+    <w:lvl w:ilvl="0">
+      <w:start w:val="1"/>
+      <w:numFmt w:val="bullet"/>
+      <w:lvlText w:val=""/>
+      <w:lvlJc w:val="left"/>
+      <w:pPr>
+        <w:tabs>
+          <w:tab w:val="num" w:pos="720"/>
+        </w:tabs>
+        <w:ind w:left="720" w:hanging="360"/>
+      </w:pPr>
+      <w:rPr>
+        <w:rFonts w:ascii="Symbol" w:hAnsi="Symbol" w:hint="default"/>
+        <w:sz w:val="20"/>
+      </w:rPr>
+    </w:lvl>
+    <w:lvl w:ilvl="1" w:tentative="1">
+      <w:start w:val="1"/>
+      <w:numFmt w:val="bullet"/>
+      <w:lvlText w:val="o"/>
+      <w:lvlJc w:val="left"/>
+      <w:pPr>
+        <w:tabs>
+          <w:tab w:val="num" w:pos="1440"/>
+        </w:tabs>
+        <w:ind w:left="1440" w:hanging="360"/>
+      </w:pPr>
+      <w:rPr>
+        <w:rFonts w:ascii="Courier New" w:hAnsi="Courier New" w:hint="default"/>
+        <w:sz w:val="20"/>
+      </w:rPr>
+    </w:lvl>
+    <w:lvl w:ilvl="2" w:tentative="1">
+      <w:start w:val="1"/>
+      <w:numFmt w:val="bullet"/>
+      <w:lvlText w:val=""/>
+      <w:lvlJc w:val="left"/>
+      <w:pPr>
+        <w:tabs>
+          <w:tab w:val="num" w:pos="2160"/>
+        </w:tabs>
+        <w:ind w:left="2160" w:hanging="360"/>
+      </w:pPr>
+      <w:rPr>
+        <w:rFonts w:ascii="Wingdings" w:hAnsi="Wingdings" w:hint="default"/>
+        <w:sz w:val="20"/>
+      </w:rPr>
+    </w:lvl>
+    <w:lvl w:ilvl="3" w:tentative="1">
+      <w:start w:val="1"/>
+      <w:numFmt w:val="bullet"/>
+      <w:lvlText w:val=""/>
+      <w:lvlJc w:val="left"/>
+      <w:pPr>
+        <w:tabs>
+          <w:tab w:val="num" w:pos="2880"/>
+        </w:tabs>
+        <w:ind w:left="2880" w:hanging="360"/>
+      </w:pPr>
+      <w:rPr>
+        <w:rFonts w:ascii="Wingdings" w:hAnsi="Wingdings" w:hint="default"/>
+        <w:sz w:val="20"/>
+      </w:rPr>
+    </w:lvl>
+    <w:lvl w:ilvl="4" w:tentative="1">
+      <w:start w:val="1"/>
+      <w:numFmt w:val="bullet"/>
+      <w:lvlText w:val=""/>
+      <w:lvlJc w:val="left"/>
+      <w:pPr>
+        <w:tabs>
+          <w:tab w:val="num" w:pos="3600"/>
+        </w:tabs>
+        <w:ind w:left="3600" w:hanging="360"/>
+      </w:pPr>
+      <w:rPr>
+        <w:rFonts w:ascii="Wingdings" w:hAnsi="Wingdings" w:hint="default"/>
+        <w:sz w:val="20"/>
+      </w:rPr>
+    </w:lvl>
+    <w:lvl w:ilvl="5" w:tentative="1">
+      <w:start w:val="1"/>
+      <w:numFmt w:val="bullet"/>
+      <w:lvlText w:val=""/>
+      <w:lvlJc w:val="left"/>
+      <w:pPr>
+        <w:tabs>
+          <w:tab w:val="num" w:pos="4320"/>
+        </w:tabs>
+        <w:ind w:left="4320" w:hanging="360"/>
+      </w:pPr>
+      <w:rPr>
+        <w:rFonts w:ascii="Wingdings" w:hAnsi="Wingdings" w:hint="default"/>
+        <w:sz w:val="20"/>
+      </w:rPr>
+    </w:lvl>
+    <w:lvl w:ilvl="6" w:tentative="1">
+      <w:start w:val="1"/>
+      <w:numFmt w:val="bullet"/>
+      <w:lvlText w:val=""/>
+      <w:lvlJc w:val="left"/>
+      <w:pPr>
+        <w:tabs>
+          <w:tab w:val="num" w:pos="5040"/>
+        </w:tabs>
+        <w:ind w:left="5040" w:hanging="360"/>
+      </w:pPr>
+      <w:rPr>
+        <w:rFonts w:ascii="Wingdings" w:hAnsi="Wingdings" w:hint="default"/>
+        <w:sz w:val="20"/>
+      </w:rPr>
+    </w:lvl>
+    <w:lvl w:ilvl="7" w:tentative="1">
+      <w:start w:val="1"/>
+      <w:numFmt w:val="bullet"/>
+      <w:lvlText w:val=""/>
+      <w:lvlJc w:val="left"/>
+      <w:pPr>
+        <w:tabs>
+          <w:tab w:val="num" w:pos="5760"/>
+        </w:tabs>
+        <w:ind w:left="5760" w:hanging="360"/>
+      </w:pPr>
+      <w:rPr>
+        <w:rFonts w:ascii="Wingdings" w:hAnsi="Wingdings" w:hint="default"/>
+        <w:sz w:val="20"/>
+      </w:rPr>
+    </w:lvl>
+    <w:lvl w:ilvl="8" w:tentative="1">
+      <w:start w:val="1"/>
+      <w:numFmt w:val="bullet"/>
+      <w:lvlText w:val=""/>
+      <w:lvlJc w:val="left"/>
+      <w:pPr>
+        <w:tabs>
+          <w:tab w:val="num" w:pos="6480"/>
+        </w:tabs>
+        <w:ind w:left="6480" w:hanging="360"/>
+      </w:pPr>
+      <w:rPr>
+        <w:rFonts w:ascii="Wingdings" w:hAnsi="Wingdings" w:hint="default"/>
+        <w:sz w:val="20"/>
+      </w:rPr>
+    </w:lvl>
+  </w:abstractNum>
+  <w:abstractNum w:abstractNumId="1" w15:restartNumberingAfterBreak="0">
+    <w:nsid w:val="122B20F4"/>
+    <w:multiLevelType w:val="hybridMultilevel"/>
+    <w:tmpl w:val="E5CC4C0E"/>
+    <w:lvl w:ilvl="0" w:tplc="352AF3C2">
+      <w:start w:val="5"/>
+      <w:numFmt w:val="bullet"/>
+      <w:lvlText w:val=""/>
+      <w:lvlJc w:val="left"/>
+      <w:pPr>
+        <w:ind w:left="1080" w:hanging="360"/>
+      </w:pPr>
+      <w:rPr>
+        <w:rFonts w:ascii="Symbol" w:eastAsiaTheme="minorHAnsi" w:hAnsi="Symbol" w:cstheme="minorBidi" w:hint="default"/>
+      </w:rPr>
+    </w:lvl>
+    <w:lvl w:ilvl="1" w:tplc="04090003" w:tentative="1">
+      <w:start w:val="1"/>
+      <w:numFmt w:val="bullet"/>
+      <w:lvlText w:val="o"/>
+      <w:lvlJc w:val="left"/>
+      <w:pPr>
+        <w:ind w:left="1800" w:hanging="360"/>
+      </w:pPr>
+      <w:rPr>
+        <w:rFonts w:ascii="Courier New" w:hAnsi="Courier New" w:cs="Courier New" w:hint="default"/>
+      </w:rPr>
+    </w:lvl>
+    <w:lvl w:ilvl="2" w:tplc="04090005" w:tentative="1">
+      <w:start w:val="1"/>
+      <w:numFmt w:val="bullet"/>
+      <w:lvlText w:val=""/>
+      <w:lvlJc w:val="left"/>
+      <w:pPr>
+        <w:ind w:left="2520" w:hanging="360"/>
+      </w:pPr>
+      <w:rPr>
+        <w:rFonts w:ascii="Wingdings" w:hAnsi="Wingdings" w:hint="default"/>
+      </w:rPr>
+    </w:lvl>
+    <w:lvl w:ilvl="3" w:tplc="04090001" w:tentative="1">
+      <w:start w:val="1"/>
+      <w:numFmt w:val="bullet"/>
+      <w:lvlText w:val=""/>
+      <w:lvlJc w:val="left"/>
+      <w:pPr>
+        <w:ind w:left="3240" w:hanging="360"/>
+      </w:pPr>
+      <w:rPr>
+        <w:rFonts w:ascii="Symbol" w:hAnsi="Symbol" w:hint="default"/>
+      </w:rPr>
+    </w:lvl>
+    <w:lvl w:ilvl="4" w:tplc="04090003" w:tentative="1">
+      <w:start w:val="1"/>
+      <w:numFmt w:val="bullet"/>
+      <w:lvlText w:val="o"/>
+      <w:lvlJc w:val="left"/>
+      <w:pPr>
+        <w:ind w:left="3960" w:hanging="360"/>
+      </w:pPr>
+      <w:rPr>
+        <w:rFonts w:ascii="Courier New" w:hAnsi="Courier New" w:cs="Courier New" w:hint="default"/>
+      </w:rPr>
+    </w:lvl>
+    <w:lvl w:ilvl="5" w:tplc="04090005" w:tentative="1">
+      <w:start w:val="1"/>
+      <w:numFmt w:val="bullet"/>
+      <w:lvlText w:val=""/>
+      <w:lvlJc w:val="left"/>
+      <w:pPr>
+        <w:ind w:left="4680" w:hanging="360"/>
+      </w:pPr>
+      <w:rPr>
+        <w:rFonts w:ascii="Wingdings" w:hAnsi="Wingdings" w:hint="default"/>
+      </w:rPr>
+    </w:lvl>
+    <w:lvl w:ilvl="6" w:tplc="04090001" w:tentative="1">
+      <w:start w:val="1"/>
+      <w:numFmt w:val="bullet"/>
+      <w:lvlText w:val=""/>
+      <w:lvlJc w:val="left"/>
+      <w:pPr>
+        <w:ind w:left="5400" w:hanging="360"/>
+      </w:pPr>
+      <w:rPr>
+        <w:rFonts w:ascii="Symbol" w:hAnsi="Symbol" w:hint="default"/>
+      </w:rPr>
+    </w:lvl>
+    <w:lvl w:ilvl="7" w:tplc="04090003" w:tentative="1">
+      <w:start w:val="1"/>
+      <w:numFmt w:val="bullet"/>
+      <w:lvlText w:val="o"/>
+      <w:lvlJc w:val="left"/>
+      <w:pPr>
+        <w:ind w:left="6120" w:hanging="360"/>
+      </w:pPr>
+      <w:rPr>
+        <w:rFonts w:ascii="Courier New" w:hAnsi="Courier New" w:cs="Courier New" w:hint="default"/>
+      </w:rPr>
+    </w:lvl>
+    <w:lvl w:ilvl="8" w:tplc="04090005" w:tentative="1">
+      <w:start w:val="1"/>
+      <w:numFmt w:val="bullet"/>
+      <w:lvlText w:val=""/>
+      <w:lvlJc w:val="left"/>
+      <w:pPr>
+        <w:ind w:left="6840" w:hanging="360"/>
+      </w:pPr>
+      <w:rPr>
+        <w:rFonts w:ascii="Wingdings" w:hAnsi="Wingdings" w:hint="default"/>
+      </w:rPr>
+    </w:lvl>
+  </w:abstractNum>
+  <w:abstractNum w:abstractNumId="2" w15:restartNumberingAfterBreak="0">
+    <w:nsid w:val="447445CA"/>
+    <w:multiLevelType w:val="multilevel"/>
+    <w:tmpl w:val="516028C6"/>
+    <w:lvl w:ilvl="0">
+      <w:start w:val="1"/>
+      <w:numFmt w:val="bullet"/>
+      <w:lvlText w:val=""/>
+      <w:lvlJc w:val="left"/>
+      <w:pPr>
+        <w:tabs>
+          <w:tab w:val="num" w:pos="720"/>
+        </w:tabs>
+        <w:ind w:left="720" w:hanging="360"/>
+      </w:pPr>
+      <w:rPr>
+        <w:rFonts w:ascii="Symbol" w:hAnsi="Symbol" w:hint="default"/>
+        <w:sz w:val="20"/>
+      </w:rPr>
+    </w:lvl>
+    <w:lvl w:ilvl="1" w:tentative="1">
+      <w:start w:val="1"/>
+      <w:numFmt w:val="bullet"/>
+      <w:lvlText w:val="o"/>
+      <w:lvlJc w:val="left"/>
+      <w:pPr>
+        <w:tabs>
+          <w:tab w:val="num" w:pos="1440"/>
+        </w:tabs>
+        <w:ind w:left="1440" w:hanging="360"/>
+      </w:pPr>
+      <w:rPr>
+        <w:rFonts w:ascii="Courier New" w:hAnsi="Courier New" w:hint="default"/>
+        <w:sz w:val="20"/>
+      </w:rPr>
+    </w:lvl>
+    <w:lvl w:ilvl="2" w:tentative="1">
+      <w:start w:val="1"/>
+      <w:numFmt w:val="bullet"/>
+      <w:lvlText w:val=""/>
+      <w:lvlJc w:val="left"/>
+      <w:pPr>
+        <w:tabs>
+          <w:tab w:val="num" w:pos="2160"/>
+        </w:tabs>
+        <w:ind w:left="2160" w:hanging="360"/>
+      </w:pPr>
+      <w:rPr>
+        <w:rFonts w:ascii="Wingdings" w:hAnsi="Wingdings" w:hint="default"/>
+        <w:sz w:val="20"/>
+      </w:rPr>
+    </w:lvl>
+    <w:lvl w:ilvl="3" w:tentative="1">
+      <w:start w:val="1"/>
+      <w:numFmt w:val="bullet"/>
+      <w:lvlText w:val=""/>
+      <w:lvlJc w:val="left"/>
+      <w:pPr>
+        <w:tabs>
+          <w:tab w:val="num" w:pos="2880"/>
+        </w:tabs>
+        <w:ind w:left="2880" w:hanging="360"/>
+      </w:pPr>
+      <w:rPr>
+        <w:rFonts w:ascii="Wingdings" w:hAnsi="Wingdings" w:hint="default"/>
+        <w:sz w:val="20"/>
+      </w:rPr>
+    </w:lvl>
+    <w:lvl w:ilvl="4" w:tentative="1">
+      <w:start w:val="1"/>
+      <w:numFmt w:val="bullet"/>
+      <w:lvlText w:val=""/>
+      <w:lvlJc w:val="left"/>
+      <w:pPr>
+        <w:tabs>
+          <w:tab w:val="num" w:pos="3600"/>
+        </w:tabs>
+        <w:ind w:left="3600" w:hanging="360"/>
+      </w:pPr>
+      <w:rPr>
+        <w:rFonts w:ascii="Wingdings" w:hAnsi="Wingdings" w:hint="default"/>
+        <w:sz w:val="20"/>
+      </w:rPr>
+    </w:lvl>
+    <w:lvl w:ilvl="5" w:tentative="1">
+      <w:start w:val="1"/>
+      <w:numFmt w:val="bullet"/>
+      <w:lvlText w:val=""/>
+      <w:lvlJc w:val="left"/>
+      <w:pPr>
+        <w:tabs>
+          <w:tab w:val="num" w:pos="4320"/>
+        </w:tabs>
+        <w:ind w:left="4320" w:hanging="360"/>
+      </w:pPr>
+      <w:rPr>
+        <w:rFonts w:ascii="Wingdings" w:hAnsi="Wingdings" w:hint="default"/>
+        <w:sz w:val="20"/>
+      </w:rPr>
+    </w:lvl>
+    <w:lvl w:ilvl="6" w:tentative="1">
+      <w:start w:val="1"/>
+      <w:numFmt w:val="bullet"/>
+      <w:lvlText w:val=""/>
+      <w:lvlJc w:val="left"/>
+      <w:pPr>
+        <w:tabs>
+          <w:tab w:val="num" w:pos="5040"/>
+        </w:tabs>
+        <w:ind w:left="5040" w:hanging="360"/>
+      </w:pPr>
+      <w:rPr>
+        <w:rFonts w:ascii="Wingdings" w:hAnsi="Wingdings" w:hint="default"/>
+        <w:sz w:val="20"/>
+      </w:rPr>
+    </w:lvl>
+    <w:lvl w:ilvl="7" w:tentative="1">
+      <w:start w:val="1"/>
+      <w:numFmt w:val="bullet"/>
+      <w:lvlText w:val=""/>
+      <w:lvlJc w:val="left"/>
+      <w:pPr>
+        <w:tabs>
+          <w:tab w:val="num" w:pos="5760"/>
+        </w:tabs>
+        <w:ind w:left="5760" w:hanging="360"/>
+      </w:pPr>
+      <w:rPr>
+        <w:rFonts w:ascii="Wingdings" w:hAnsi="Wingdings" w:hint="default"/>
+        <w:sz w:val="20"/>
+      </w:rPr>
+    </w:lvl>
+    <w:lvl w:ilvl="8" w:tentative="1">
+      <w:start w:val="1"/>
+      <w:numFmt w:val="bullet"/>
+      <w:lvlText w:val=""/>
+      <w:lvlJc w:val="left"/>
+      <w:pPr>
+        <w:tabs>
+          <w:tab w:val="num" w:pos="6480"/>
+        </w:tabs>
+        <w:ind w:left="6480" w:hanging="360"/>
+      </w:pPr>
+      <w:rPr>
+        <w:rFonts w:ascii="Wingdings" w:hAnsi="Wingdings" w:hint="default"/>
+        <w:sz w:val="20"/>
+      </w:rPr>
+    </w:lvl>
+  </w:abstractNum>
+  <w:abstractNum w:abstractNumId="3" w15:restartNumberingAfterBreak="0">
+    <w:nsid w:val="57466E29"/>
+    <w:multiLevelType w:val="hybridMultilevel"/>
+    <w:tmpl w:val="8B2695D0"/>
+    <w:lvl w:ilvl="0" w:tplc="DB4453F0">
+      <w:start w:val="1"/>
+      <w:numFmt w:val="lowerLetter"/>
+      <w:lvlText w:val="%1."/>
+      <w:lvlJc w:val="left"/>
+      <w:pPr>
+        <w:ind w:left="3270" w:hanging="2910"/>
+      </w:pPr>
+      <w:rPr>
+        <w:rFonts w:hint="default"/>
+        <w:u w:val="single"/>
+      </w:rPr>
+    </w:lvl>
+    <w:lvl w:ilvl="1" w:tplc="04090019" w:tentative="1">
+      <w:start w:val="1"/>
+      <w:numFmt w:val="lowerLetter"/>
+      <w:lvlText w:val="%2."/>
+      <w:lvlJc w:val="left"/>
+      <w:pPr>
+        <w:ind w:left="1440" w:hanging="360"/>
+      </w:pPr>
+    </w:lvl>
+    <w:lvl w:ilvl="2" w:tplc="0409001B" w:tentative="1">
+      <w:start w:val="1"/>
+      <w:numFmt w:val="lowerRoman"/>
+      <w:lvlText w:val="%3."/>
+      <w:lvlJc w:val="right"/>
+      <w:pPr>
+        <w:ind w:left="2160" w:hanging="180"/>
+      </w:pPr>
+    </w:lvl>
+    <w:lvl w:ilvl="3" w:tplc="0409000F" w:tentative="1">
+      <w:start w:val="1"/>
+      <w:numFmt w:val="decimal"/>
+      <w:lvlText w:val="%4."/>
+      <w:lvlJc w:val="left"/>
+      <w:pPr>
+        <w:ind w:left="2880" w:hanging="360"/>
+      </w:pPr>
+    </w:lvl>
+    <w:lvl w:ilvl="4" w:tplc="04090019" w:tentative="1">
+      <w:start w:val="1"/>
+      <w:numFmt w:val="lowerLetter"/>
+      <w:lvlText w:val="%5."/>
+      <w:lvlJc w:val="left"/>
+      <w:pPr>
+        <w:ind w:left="3600" w:hanging="360"/>
+      </w:pPr>
+    </w:lvl>
+    <w:lvl w:ilvl="5" w:tplc="0409001B" w:tentative="1">
+      <w:start w:val="1"/>
+      <w:numFmt w:val="lowerRoman"/>
+      <w:lvlText w:val="%6."/>
+      <w:lvlJc w:val="right"/>
+      <w:pPr>
+        <w:ind w:left="4320" w:hanging="180"/>
+      </w:pPr>
+    </w:lvl>
+    <w:lvl w:ilvl="6" w:tplc="0409000F" w:tentative="1">
+      <w:start w:val="1"/>
+      <w:numFmt w:val="decimal"/>
+      <w:lvlText w:val="%7."/>
+      <w:lvlJc w:val="left"/>
+      <w:pPr>
+        <w:ind w:left="5040" w:hanging="360"/>
+      </w:pPr>
+    </w:lvl>
+    <w:lvl w:ilvl="7" w:tplc="04090019" w:tentative="1">
+      <w:start w:val="1"/>
+      <w:numFmt w:val="lowerLetter"/>
+      <w:lvlText w:val="%8."/>
+      <w:lvlJc w:val="left"/>
+      <w:pPr>
+        <w:ind w:left="5760" w:hanging="360"/>
+      </w:pPr>
+    </w:lvl>
+    <w:lvl w:ilvl="8" w:tplc="0409001B" w:tentative="1">
+      <w:start w:val="1"/>
+      <w:numFmt w:val="lowerRoman"/>
+      <w:lvlText w:val="%9."/>
+      <w:lvlJc w:val="right"/>
+      <w:pPr>
+        <w:ind w:left="6480" w:hanging="180"/>
+      </w:pPr>
+    </w:lvl>
+  </w:abstractNum>
+  <w:abstractNum w:abstractNumId="4" w15:restartNumberingAfterBreak="0">
+    <w:nsid w:val="5D140B34"/>
+    <w:multiLevelType w:val="hybridMultilevel"/>
+    <w:tmpl w:val="5CE2DB00"/>
+    <w:lvl w:ilvl="0" w:tplc="36CEEF58">
+      <w:start w:val="1"/>
+      <w:numFmt w:val="lowerLetter"/>
+      <w:lvlText w:val="%1."/>
+      <w:lvlJc w:val="left"/>
+      <w:pPr>
+        <w:ind w:left="720" w:hanging="360"/>
+      </w:pPr>
+      <w:rPr>
+        <w:rFonts w:hint="default"/>
+        <w:u w:val="single"/>
+      </w:rPr>
+    </w:lvl>
+    <w:lvl w:ilvl="1" w:tplc="04090019" w:tentative="1">
+      <w:start w:val="1"/>
+      <w:numFmt w:val="lowerLetter"/>
+      <w:lvlText w:val="%2."/>
+      <w:lvlJc w:val="left"/>
+      <w:pPr>
+        <w:ind w:left="1440" w:hanging="360"/>
+      </w:pPr>
+    </w:lvl>
+    <w:lvl w:ilvl="2" w:tplc="0409001B" w:tentative="1">
+      <w:start w:val="1"/>
+      <w:numFmt w:val="lowerRoman"/>
+      <w:lvlText w:val="%3."/>
+      <w:lvlJc w:val="right"/>
+      <w:pPr>
+        <w:ind w:left="2160" w:hanging="180"/>
+      </w:pPr>
+    </w:lvl>
+    <w:lvl w:ilvl="3" w:tplc="0409000F" w:tentative="1">
+      <w:start w:val="1"/>
+      <w:numFmt w:val="decimal"/>
+      <w:lvlText w:val="%4."/>
+      <w:lvlJc w:val="left"/>
+      <w:pPr>
+        <w:ind w:left="2880" w:hanging="360"/>
+      </w:pPr>
+    </w:lvl>
+    <w:lvl w:ilvl="4" w:tplc="04090019" w:tentative="1">
+      <w:start w:val="1"/>
+      <w:numFmt w:val="lowerLetter"/>
+      <w:lvlText w:val="%5."/>
+      <w:lvlJc w:val="left"/>
+      <w:pPr>
+        <w:ind w:left="3600" w:hanging="360"/>
+      </w:pPr>
+    </w:lvl>
+    <w:lvl w:ilvl="5" w:tplc="0409001B" w:tentative="1">
+      <w:start w:val="1"/>
+      <w:numFmt w:val="lowerRoman"/>
+      <w:lvlText w:val="%6."/>
+      <w:lvlJc w:val="right"/>
+      <w:pPr>
+        <w:ind w:left="4320" w:hanging="180"/>
+      </w:pPr>
+    </w:lvl>
+    <w:lvl w:ilvl="6" w:tplc="0409000F" w:tentative="1">
+      <w:start w:val="1"/>
+      <w:numFmt w:val="decimal"/>
+      <w:lvlText w:val="%7."/>
+      <w:lvlJc w:val="left"/>
+      <w:pPr>
+        <w:ind w:left="5040" w:hanging="360"/>
+      </w:pPr>
+    </w:lvl>
+    <w:lvl w:ilvl="7" w:tplc="04090019" w:tentative="1">
+      <w:start w:val="1"/>
+      <w:numFmt w:val="lowerLetter"/>
+      <w:lvlText w:val="%8."/>
+      <w:lvlJc w:val="left"/>
+      <w:pPr>
+        <w:ind w:left="5760" w:hanging="360"/>
+      </w:pPr>
+    </w:lvl>
+    <w:lvl w:ilvl="8" w:tplc="0409001B" w:tentative="1">
+      <w:start w:val="1"/>
+      <w:numFmt w:val="lowerRoman"/>
+      <w:lvlText w:val="%9."/>
+      <w:lvlJc w:val="right"/>
+      <w:pPr>
+        <w:ind w:left="6480" w:hanging="180"/>
+      </w:pPr>
+    </w:lvl>
+  </w:abstractNum>
+  <w:num w:numId="1" w16cid:durableId="1242329408">
+    <w:abstractNumId w:val="3"/>
+  </w:num>
+  <w:num w:numId="2" w16cid:durableId="1357736235">
+    <w:abstractNumId w:val="4"/>
+  </w:num>
+  <w:num w:numId="3" w16cid:durableId="1382024133">
+    <w:abstractNumId w:val="0"/>
+  </w:num>
+  <w:num w:numId="4" w16cid:durableId="1372920100">
+    <w:abstractNumId w:val="2"/>
+  </w:num>
+  <w:num w:numId="5" w16cid:durableId="94715454">
+    <w:abstractNumId w:val="1"/>
+  </w:num>
+</w:numbering>
 </file>
 
 <file path=word/styles.xml><?xml version="1.0" encoding="utf-8"?>
@@ -1597,7 +2748,6 @@
   <w:style w:type="character" w:default="1" w:styleId="DefaultParagraphFont">
     <w:name w:val="Default Paragraph Font"/>
     <w:uiPriority w:val="1"/>
-    <w:semiHidden/>
     <w:unhideWhenUsed/>
   </w:style>
   <w:style w:type="table" w:default="1" w:styleId="TableNormal">
@@ -1909,6 +3059,30 @@
       <w:smallCaps/>
       <w:color w:val="2F5496" w:themeColor="accent1" w:themeShade="BF"/>
       <w:spacing w:val="5"/>
+    </w:rPr>
+  </w:style>
+  <w:style w:type="character" w:styleId="Strong">
+    <w:name w:val="Strong"/>
+    <w:basedOn w:val="DefaultParagraphFont"/>
+    <w:uiPriority w:val="22"/>
+    <w:qFormat/>
+    <w:rsid w:val="008F0ED4"/>
+    <w:rPr>
+      <w:b/>
+      <w:bCs/>
+    </w:rPr>
+  </w:style>
+  <w:style w:type="character" w:styleId="HTMLCode">
+    <w:name w:val="HTML Code"/>
+    <w:basedOn w:val="DefaultParagraphFont"/>
+    <w:uiPriority w:val="99"/>
+    <w:semiHidden/>
+    <w:unhideWhenUsed/>
+    <w:rsid w:val="008F0ED4"/>
+    <w:rPr>
+      <w:rFonts w:ascii="Courier New" w:eastAsia="Times New Roman" w:hAnsi="Courier New" w:cs="Courier New"/>
+      <w:sz w:val="20"/>
+      <w:szCs w:val="20"/>
     </w:rPr>
   </w:style>
 </w:styles>

</xml_diff>